<commit_message>
inicio de descaraga de recobo de satisfaccion
</commit_message>
<xml_diff>
--- a/plantillas/plantilla.docx
+++ b/plantillas/plantilla.docx
@@ -1,6 +1,6 @@
 
 <file path=word/document.xml><?xml version="1.0" encoding="utf-8"?>
-<w:document xmlns:wpc="http://schemas.microsoft.com/office/word/2010/wordprocessingCanvas" xmlns:cx="http://schemas.microsoft.com/office/drawing/2014/chartex" xmlns:cx1="http://schemas.microsoft.com/office/drawing/2015/9/8/chartex" xmlns:cx2="http://schemas.microsoft.com/office/drawing/2015/10/21/chartex" xmlns:cx3="http://schemas.microsoft.com/office/drawing/2016/5/9/chartex" xmlns:cx4="http://schemas.microsoft.com/office/drawing/2016/5/10/chartex" xmlns:cx5="http://schemas.microsoft.com/office/drawing/2016/5/11/chartex" xmlns:cx6="http://schemas.microsoft.com/office/drawing/2016/5/12/chartex" xmlns:cx7="http://schemas.microsoft.com/office/drawing/2016/5/13/chartex" xmlns:cx8="http://schemas.microsoft.com/office/drawing/2016/5/14/chartex" xmlns:mc="http://schemas.openxmlformats.org/markup-compatibility/2006" xmlns:aink="http://schemas.microsoft.com/office/drawing/2016/ink" xmlns:am3d="http://schemas.microsoft.com/office/drawing/2017/model3d" xmlns:o="urn:schemas-microsoft-com:office:office" xmlns:oel="http://schemas.microsoft.com/office/2019/extlst" xmlns:r="http://schemas.openxmlformats.org/officeDocument/2006/relationships" xmlns:m="http://schemas.openxmlformats.org/officeDocument/2006/math" xmlns:v="urn:schemas-microsoft-com:vml" xmlns:wp14="http://schemas.microsoft.com/office/word/2010/wordprocessingDrawing" xmlns:wp="http://schemas.openxmlformats.org/drawingml/2006/wordprocessingDrawing" xmlns:w10="urn:schemas-microsoft-com:office:word" xmlns:w="http://schemas.openxmlformats.org/wordprocessingml/2006/main" xmlns:w14="http://schemas.microsoft.com/office/word/2010/wordml" xmlns:w15="http://schemas.microsoft.com/office/word/2012/wordml" xmlns:w16cex="http://schemas.microsoft.com/office/word/2018/wordml/cex" xmlns:w16cid="http://schemas.microsoft.com/office/word/2016/wordml/cid" xmlns:w16="http://schemas.microsoft.com/office/word/2018/wordml" xmlns:w16du="http://schemas.microsoft.com/office/word/2023/wordml/word16du" xmlns:w16sdtdh="http://schemas.microsoft.com/office/word/2020/wordml/sdtdatahash" xmlns:w16sdtfl="http://schemas.microsoft.com/office/word/2024/wordml/sdtformatlock" xmlns:w16se="http://schemas.microsoft.com/office/word/2015/wordml/symex" xmlns:wpg="http://schemas.microsoft.com/office/word/2010/wordprocessingGroup" xmlns:wpi="http://schemas.microsoft.com/office/word/2010/wordprocessingInk" xmlns:wne="http://schemas.microsoft.com/office/word/2006/wordml" xmlns:wps="http://schemas.microsoft.com/office/word/2010/wordprocessingShape" mc:Ignorable="w14 w15 w16se w16cid w16 w16cex w16sdtdh w16sdtfl w16du wp14">
+<w:document xmlns:wpc="http://schemas.microsoft.com/office/word/2010/wordprocessingCanvas" xmlns:cx="http://schemas.microsoft.com/office/drawing/2014/chartex" xmlns:cx1="http://schemas.microsoft.com/office/drawing/2015/9/8/chartex" xmlns:cx2="http://schemas.microsoft.com/office/drawing/2015/10/21/chartex" xmlns:cx3="http://schemas.microsoft.com/office/drawing/2016/5/9/chartex" xmlns:cx4="http://schemas.microsoft.com/office/drawing/2016/5/10/chartex" xmlns:cx5="http://schemas.microsoft.com/office/drawing/2016/5/11/chartex" xmlns:cx6="http://schemas.microsoft.com/office/drawing/2016/5/12/chartex" xmlns:cx7="http://schemas.microsoft.com/office/drawing/2016/5/13/chartex" xmlns:cx8="http://schemas.microsoft.com/office/drawing/2016/5/14/chartex" xmlns:mc="http://schemas.openxmlformats.org/markup-compatibility/2006" xmlns:aink="http://schemas.microsoft.com/office/drawing/2016/ink" xmlns:am3d="http://schemas.microsoft.com/office/drawing/2017/model3d" xmlns:o="urn:schemas-microsoft-com:office:office" xmlns:r="http://schemas.openxmlformats.org/officeDocument/2006/relationships" xmlns:m="http://schemas.openxmlformats.org/officeDocument/2006/math" xmlns:v="urn:schemas-microsoft-com:vml" xmlns:wp14="http://schemas.microsoft.com/office/word/2010/wordprocessingDrawing" xmlns:wp="http://schemas.openxmlformats.org/drawingml/2006/wordprocessingDrawing" xmlns:w10="urn:schemas-microsoft-com:office:word" xmlns:w="http://schemas.openxmlformats.org/wordprocessingml/2006/main" xmlns:w14="http://schemas.microsoft.com/office/word/2010/wordml" xmlns:w15="http://schemas.microsoft.com/office/word/2012/wordml" xmlns:w16cid="http://schemas.microsoft.com/office/word/2016/wordml/cid" xmlns:w16se="http://schemas.microsoft.com/office/word/2015/wordml/symex" xmlns:wpg="http://schemas.microsoft.com/office/word/2010/wordprocessingGroup" xmlns:wpi="http://schemas.microsoft.com/office/word/2010/wordprocessingInk" xmlns:wne="http://schemas.microsoft.com/office/word/2006/wordml" xmlns:wps="http://schemas.microsoft.com/office/word/2010/wordprocessingShape" mc:Ignorable="w14 w15 w16se w16cid wp14">
   <w:body>
     <w:p>
       <w:pPr>
@@ -887,7 +887,7 @@
                 <w:sz w:val="20"/>
                 <w:szCs w:val="20"/>
               </w:rPr>
-              <w:t>CUOTAS_EJECUTADAS</w:t>
+              <w:t>SALDO_EJECUTADO</w:t>
             </w:r>
             <w:r>
               <w:rPr>
@@ -960,7 +960,25 @@
                 <w:sz w:val="20"/>
                 <w:szCs w:val="20"/>
               </w:rPr>
-              <w:t>{VALOR_EJECUTAR</w:t>
+              <w:t>{</w:t>
+            </w:r>
+            <w:r>
+              <w:rPr>
+                <w:rFonts w:ascii="Arial" w:eastAsia="Arial" w:hAnsi="Arial" w:cs="Arial"/>
+                <w:b/>
+                <w:sz w:val="20"/>
+                <w:szCs w:val="20"/>
+              </w:rPr>
+              <w:t>SALDO</w:t>
+            </w:r>
+            <w:r>
+              <w:rPr>
+                <w:rFonts w:ascii="Arial" w:eastAsia="Arial" w:hAnsi="Arial" w:cs="Arial"/>
+                <w:b/>
+                <w:sz w:val="20"/>
+                <w:szCs w:val="20"/>
+              </w:rPr>
+              <w:t>_EJECUTAR</w:t>
             </w:r>
             <w:r>
               <w:rPr>
@@ -1139,7 +1157,27 @@
                 <w:sz w:val="20"/>
                 <w:szCs w:val="20"/>
               </w:rPr>
-              <w:t>{{CUOTAS_EJECUTADAS}}</w:t>
+              <w:t>{{</w:t>
+            </w:r>
+            <w:r>
+              <w:rPr>
+                <w:rFonts w:ascii="Arial" w:eastAsia="Arial" w:hAnsi="Arial" w:cs="Arial"/>
+                <w:b/>
+                <w:sz w:val="20"/>
+                <w:szCs w:val="20"/>
+              </w:rPr>
+              <w:t>NUMERO_CUOTA</w:t>
+            </w:r>
+            <w:bookmarkStart w:id="1" w:name="_GoBack"/>
+            <w:bookmarkEnd w:id="1"/>
+            <w:r>
+              <w:rPr>
+                <w:rFonts w:ascii="Arial" w:eastAsia="Arial" w:hAnsi="Arial" w:cs="Arial"/>
+                <w:b/>
+                <w:sz w:val="20"/>
+                <w:szCs w:val="20"/>
+              </w:rPr>
+              <w:t>}}</w:t>
             </w:r>
           </w:p>
         </w:tc>
@@ -1195,7 +1233,34 @@
                 <w:sz w:val="20"/>
                 <w:szCs w:val="20"/>
               </w:rPr>
-              <w:t>{{CUOTAS_RESTANTES}}</w:t>
+              <w:t>{{</w:t>
+            </w:r>
+            <w:r>
+              <w:rPr>
+                <w:rFonts w:ascii="Arial" w:eastAsia="Arial" w:hAnsi="Arial" w:cs="Arial"/>
+                <w:b/>
+                <w:sz w:val="20"/>
+                <w:szCs w:val="20"/>
+              </w:rPr>
+              <w:t>CUOTAS_RESTANTES</w:t>
+            </w:r>
+            <w:r>
+              <w:rPr>
+                <w:rFonts w:ascii="Arial" w:eastAsia="Arial" w:hAnsi="Arial" w:cs="Arial"/>
+                <w:b/>
+                <w:sz w:val="20"/>
+                <w:szCs w:val="20"/>
+              </w:rPr>
+              <w:t xml:space="preserve"> </w:t>
+            </w:r>
+            <w:r>
+              <w:rPr>
+                <w:rFonts w:ascii="Arial" w:eastAsia="Arial" w:hAnsi="Arial" w:cs="Arial"/>
+                <w:b/>
+                <w:sz w:val="20"/>
+                <w:szCs w:val="20"/>
+              </w:rPr>
+              <w:t>}}</w:t>
             </w:r>
           </w:p>
         </w:tc>
@@ -1576,8 +1641,8 @@
                 <w:szCs w:val="20"/>
               </w:rPr>
             </w:pPr>
-            <w:bookmarkStart w:id="1" w:name="_heading=h.r0pbaocnd5no" w:colFirst="0" w:colLast="0"/>
-            <w:bookmarkEnd w:id="1"/>
+            <w:bookmarkStart w:id="2" w:name="_heading=h.r0pbaocnd5no" w:colFirst="0" w:colLast="0"/>
+            <w:bookmarkEnd w:id="2"/>
             <w:r>
               <w:rPr>
                 <w:rFonts w:ascii="Arial" w:eastAsia="Arial" w:hAnsi="Arial" w:cs="Arial"/>
@@ -2134,7 +2199,7 @@
 </file>
 
 <file path=word/endnotes.xml><?xml version="1.0" encoding="utf-8"?>
-<w:endnotes xmlns:wpc="http://schemas.microsoft.com/office/word/2010/wordprocessingCanvas" xmlns:cx="http://schemas.microsoft.com/office/drawing/2014/chartex" xmlns:cx1="http://schemas.microsoft.com/office/drawing/2015/9/8/chartex" xmlns:cx2="http://schemas.microsoft.com/office/drawing/2015/10/21/chartex" xmlns:cx3="http://schemas.microsoft.com/office/drawing/2016/5/9/chartex" xmlns:cx4="http://schemas.microsoft.com/office/drawing/2016/5/10/chartex" xmlns:cx5="http://schemas.microsoft.com/office/drawing/2016/5/11/chartex" xmlns:cx6="http://schemas.microsoft.com/office/drawing/2016/5/12/chartex" xmlns:cx7="http://schemas.microsoft.com/office/drawing/2016/5/13/chartex" xmlns:cx8="http://schemas.microsoft.com/office/drawing/2016/5/14/chartex" xmlns:mc="http://schemas.openxmlformats.org/markup-compatibility/2006" xmlns:aink="http://schemas.microsoft.com/office/drawing/2016/ink" xmlns:am3d="http://schemas.microsoft.com/office/drawing/2017/model3d" xmlns:o="urn:schemas-microsoft-com:office:office" xmlns:oel="http://schemas.microsoft.com/office/2019/extlst" xmlns:r="http://schemas.openxmlformats.org/officeDocument/2006/relationships" xmlns:m="http://schemas.openxmlformats.org/officeDocument/2006/math" xmlns:v="urn:schemas-microsoft-com:vml" xmlns:wp14="http://schemas.microsoft.com/office/word/2010/wordprocessingDrawing" xmlns:wp="http://schemas.openxmlformats.org/drawingml/2006/wordprocessingDrawing" xmlns:w10="urn:schemas-microsoft-com:office:word" xmlns:w="http://schemas.openxmlformats.org/wordprocessingml/2006/main" xmlns:w14="http://schemas.microsoft.com/office/word/2010/wordml" xmlns:w15="http://schemas.microsoft.com/office/word/2012/wordml" xmlns:w16cex="http://schemas.microsoft.com/office/word/2018/wordml/cex" xmlns:w16cid="http://schemas.microsoft.com/office/word/2016/wordml/cid" xmlns:w16="http://schemas.microsoft.com/office/word/2018/wordml" xmlns:w16du="http://schemas.microsoft.com/office/word/2023/wordml/word16du" xmlns:w16sdtdh="http://schemas.microsoft.com/office/word/2020/wordml/sdtdatahash" xmlns:w16sdtfl="http://schemas.microsoft.com/office/word/2024/wordml/sdtformatlock" xmlns:w16se="http://schemas.microsoft.com/office/word/2015/wordml/symex" xmlns:wpg="http://schemas.microsoft.com/office/word/2010/wordprocessingGroup" xmlns:wpi="http://schemas.microsoft.com/office/word/2010/wordprocessingInk" xmlns:wne="http://schemas.microsoft.com/office/word/2006/wordml" xmlns:wps="http://schemas.microsoft.com/office/word/2010/wordprocessingShape" mc:Ignorable="w14 w15 w16se w16cid w16 w16cex w16sdtdh w16sdtfl w16du wp14">
+<w:endnotes xmlns:wpc="http://schemas.microsoft.com/office/word/2010/wordprocessingCanvas" xmlns:cx="http://schemas.microsoft.com/office/drawing/2014/chartex" xmlns:cx1="http://schemas.microsoft.com/office/drawing/2015/9/8/chartex" xmlns:cx2="http://schemas.microsoft.com/office/drawing/2015/10/21/chartex" xmlns:cx3="http://schemas.microsoft.com/office/drawing/2016/5/9/chartex" xmlns:cx4="http://schemas.microsoft.com/office/drawing/2016/5/10/chartex" xmlns:cx5="http://schemas.microsoft.com/office/drawing/2016/5/11/chartex" xmlns:cx6="http://schemas.microsoft.com/office/drawing/2016/5/12/chartex" xmlns:cx7="http://schemas.microsoft.com/office/drawing/2016/5/13/chartex" xmlns:cx8="http://schemas.microsoft.com/office/drawing/2016/5/14/chartex" xmlns:mc="http://schemas.openxmlformats.org/markup-compatibility/2006" xmlns:aink="http://schemas.microsoft.com/office/drawing/2016/ink" xmlns:am3d="http://schemas.microsoft.com/office/drawing/2017/model3d" xmlns:o="urn:schemas-microsoft-com:office:office" xmlns:r="http://schemas.openxmlformats.org/officeDocument/2006/relationships" xmlns:m="http://schemas.openxmlformats.org/officeDocument/2006/math" xmlns:v="urn:schemas-microsoft-com:vml" xmlns:wp14="http://schemas.microsoft.com/office/word/2010/wordprocessingDrawing" xmlns:wp="http://schemas.openxmlformats.org/drawingml/2006/wordprocessingDrawing" xmlns:w10="urn:schemas-microsoft-com:office:word" xmlns:w="http://schemas.openxmlformats.org/wordprocessingml/2006/main" xmlns:w14="http://schemas.microsoft.com/office/word/2010/wordml" xmlns:w15="http://schemas.microsoft.com/office/word/2012/wordml" xmlns:w16cid="http://schemas.microsoft.com/office/word/2016/wordml/cid" xmlns:w16se="http://schemas.microsoft.com/office/word/2015/wordml/symex" xmlns:wpg="http://schemas.microsoft.com/office/word/2010/wordprocessingGroup" xmlns:wpi="http://schemas.microsoft.com/office/word/2010/wordprocessingInk" xmlns:wne="http://schemas.microsoft.com/office/word/2006/wordml" xmlns:wps="http://schemas.microsoft.com/office/word/2010/wordprocessingShape" mc:Ignorable="w14 w15 w16se w16cid wp14">
   <w:endnote w:type="separator" w:id="-1">
     <w:p>
       <w:pPr>
@@ -2161,7 +2226,7 @@
 </file>
 
 <file path=word/footer1.xml><?xml version="1.0" encoding="utf-8"?>
-<w:ftr xmlns:wpc="http://schemas.microsoft.com/office/word/2010/wordprocessingCanvas" xmlns:cx="http://schemas.microsoft.com/office/drawing/2014/chartex" xmlns:cx1="http://schemas.microsoft.com/office/drawing/2015/9/8/chartex" xmlns:cx2="http://schemas.microsoft.com/office/drawing/2015/10/21/chartex" xmlns:cx3="http://schemas.microsoft.com/office/drawing/2016/5/9/chartex" xmlns:cx4="http://schemas.microsoft.com/office/drawing/2016/5/10/chartex" xmlns:cx5="http://schemas.microsoft.com/office/drawing/2016/5/11/chartex" xmlns:cx6="http://schemas.microsoft.com/office/drawing/2016/5/12/chartex" xmlns:cx7="http://schemas.microsoft.com/office/drawing/2016/5/13/chartex" xmlns:cx8="http://schemas.microsoft.com/office/drawing/2016/5/14/chartex" xmlns:mc="http://schemas.openxmlformats.org/markup-compatibility/2006" xmlns:aink="http://schemas.microsoft.com/office/drawing/2016/ink" xmlns:am3d="http://schemas.microsoft.com/office/drawing/2017/model3d" xmlns:o="urn:schemas-microsoft-com:office:office" xmlns:oel="http://schemas.microsoft.com/office/2019/extlst" xmlns:r="http://schemas.openxmlformats.org/officeDocument/2006/relationships" xmlns:m="http://schemas.openxmlformats.org/officeDocument/2006/math" xmlns:v="urn:schemas-microsoft-com:vml" xmlns:wp14="http://schemas.microsoft.com/office/word/2010/wordprocessingDrawing" xmlns:wp="http://schemas.openxmlformats.org/drawingml/2006/wordprocessingDrawing" xmlns:w10="urn:schemas-microsoft-com:office:word" xmlns:w="http://schemas.openxmlformats.org/wordprocessingml/2006/main" xmlns:w14="http://schemas.microsoft.com/office/word/2010/wordml" xmlns:w15="http://schemas.microsoft.com/office/word/2012/wordml" xmlns:w16cex="http://schemas.microsoft.com/office/word/2018/wordml/cex" xmlns:w16cid="http://schemas.microsoft.com/office/word/2016/wordml/cid" xmlns:w16="http://schemas.microsoft.com/office/word/2018/wordml" xmlns:w16du="http://schemas.microsoft.com/office/word/2023/wordml/word16du" xmlns:w16sdtdh="http://schemas.microsoft.com/office/word/2020/wordml/sdtdatahash" xmlns:w16sdtfl="http://schemas.microsoft.com/office/word/2024/wordml/sdtformatlock" xmlns:w16se="http://schemas.microsoft.com/office/word/2015/wordml/symex" xmlns:wpg="http://schemas.microsoft.com/office/word/2010/wordprocessingGroup" xmlns:wpi="http://schemas.microsoft.com/office/word/2010/wordprocessingInk" xmlns:wne="http://schemas.microsoft.com/office/word/2006/wordml" xmlns:wps="http://schemas.microsoft.com/office/word/2010/wordprocessingShape" mc:Ignorable="w14 w15 w16se w16cid w16 w16cex w16sdtdh w16sdtfl w16du wp14">
+<w:ftr xmlns:wpc="http://schemas.microsoft.com/office/word/2010/wordprocessingCanvas" xmlns:cx="http://schemas.microsoft.com/office/drawing/2014/chartex" xmlns:cx1="http://schemas.microsoft.com/office/drawing/2015/9/8/chartex" xmlns:cx2="http://schemas.microsoft.com/office/drawing/2015/10/21/chartex" xmlns:cx3="http://schemas.microsoft.com/office/drawing/2016/5/9/chartex" xmlns:cx4="http://schemas.microsoft.com/office/drawing/2016/5/10/chartex" xmlns:cx5="http://schemas.microsoft.com/office/drawing/2016/5/11/chartex" xmlns:cx6="http://schemas.microsoft.com/office/drawing/2016/5/12/chartex" xmlns:cx7="http://schemas.microsoft.com/office/drawing/2016/5/13/chartex" xmlns:cx8="http://schemas.microsoft.com/office/drawing/2016/5/14/chartex" xmlns:mc="http://schemas.openxmlformats.org/markup-compatibility/2006" xmlns:aink="http://schemas.microsoft.com/office/drawing/2016/ink" xmlns:am3d="http://schemas.microsoft.com/office/drawing/2017/model3d" xmlns:o="urn:schemas-microsoft-com:office:office" xmlns:r="http://schemas.openxmlformats.org/officeDocument/2006/relationships" xmlns:m="http://schemas.openxmlformats.org/officeDocument/2006/math" xmlns:v="urn:schemas-microsoft-com:vml" xmlns:wp14="http://schemas.microsoft.com/office/word/2010/wordprocessingDrawing" xmlns:wp="http://schemas.openxmlformats.org/drawingml/2006/wordprocessingDrawing" xmlns:w10="urn:schemas-microsoft-com:office:word" xmlns:w="http://schemas.openxmlformats.org/wordprocessingml/2006/main" xmlns:w14="http://schemas.microsoft.com/office/word/2010/wordml" xmlns:w15="http://schemas.microsoft.com/office/word/2012/wordml" xmlns:w16cid="http://schemas.microsoft.com/office/word/2016/wordml/cid" xmlns:w16se="http://schemas.microsoft.com/office/word/2015/wordml/symex" xmlns:wpg="http://schemas.microsoft.com/office/word/2010/wordprocessingGroup" xmlns:wpi="http://schemas.microsoft.com/office/word/2010/wordprocessingInk" xmlns:wne="http://schemas.microsoft.com/office/word/2006/wordml" xmlns:wps="http://schemas.microsoft.com/office/word/2010/wordprocessingShape" mc:Ignorable="w14 w15 w16se w16cid wp14">
   <w:p>
     <w:pPr>
       <w:pBdr>
@@ -2188,7 +2253,7 @@
 </file>
 
 <file path=word/footer2.xml><?xml version="1.0" encoding="utf-8"?>
-<w:ftr xmlns:wpc="http://schemas.microsoft.com/office/word/2010/wordprocessingCanvas" xmlns:cx="http://schemas.microsoft.com/office/drawing/2014/chartex" xmlns:cx1="http://schemas.microsoft.com/office/drawing/2015/9/8/chartex" xmlns:cx2="http://schemas.microsoft.com/office/drawing/2015/10/21/chartex" xmlns:cx3="http://schemas.microsoft.com/office/drawing/2016/5/9/chartex" xmlns:cx4="http://schemas.microsoft.com/office/drawing/2016/5/10/chartex" xmlns:cx5="http://schemas.microsoft.com/office/drawing/2016/5/11/chartex" xmlns:cx6="http://schemas.microsoft.com/office/drawing/2016/5/12/chartex" xmlns:cx7="http://schemas.microsoft.com/office/drawing/2016/5/13/chartex" xmlns:cx8="http://schemas.microsoft.com/office/drawing/2016/5/14/chartex" xmlns:mc="http://schemas.openxmlformats.org/markup-compatibility/2006" xmlns:aink="http://schemas.microsoft.com/office/drawing/2016/ink" xmlns:am3d="http://schemas.microsoft.com/office/drawing/2017/model3d" xmlns:o="urn:schemas-microsoft-com:office:office" xmlns:oel="http://schemas.microsoft.com/office/2019/extlst" xmlns:r="http://schemas.openxmlformats.org/officeDocument/2006/relationships" xmlns:m="http://schemas.openxmlformats.org/officeDocument/2006/math" xmlns:v="urn:schemas-microsoft-com:vml" xmlns:wp14="http://schemas.microsoft.com/office/word/2010/wordprocessingDrawing" xmlns:wp="http://schemas.openxmlformats.org/drawingml/2006/wordprocessingDrawing" xmlns:w10="urn:schemas-microsoft-com:office:word" xmlns:w="http://schemas.openxmlformats.org/wordprocessingml/2006/main" xmlns:w14="http://schemas.microsoft.com/office/word/2010/wordml" xmlns:w15="http://schemas.microsoft.com/office/word/2012/wordml" xmlns:w16cex="http://schemas.microsoft.com/office/word/2018/wordml/cex" xmlns:w16cid="http://schemas.microsoft.com/office/word/2016/wordml/cid" xmlns:w16="http://schemas.microsoft.com/office/word/2018/wordml" xmlns:w16du="http://schemas.microsoft.com/office/word/2023/wordml/word16du" xmlns:w16sdtdh="http://schemas.microsoft.com/office/word/2020/wordml/sdtdatahash" xmlns:w16sdtfl="http://schemas.microsoft.com/office/word/2024/wordml/sdtformatlock" xmlns:w16se="http://schemas.microsoft.com/office/word/2015/wordml/symex" xmlns:wpg="http://schemas.microsoft.com/office/word/2010/wordprocessingGroup" xmlns:wpi="http://schemas.microsoft.com/office/word/2010/wordprocessingInk" xmlns:wne="http://schemas.microsoft.com/office/word/2006/wordml" xmlns:wps="http://schemas.microsoft.com/office/word/2010/wordprocessingShape" mc:Ignorable="w14 w15 w16se w16cid w16 w16cex w16sdtdh w16sdtfl w16du wp14">
+<w:ftr xmlns:wpc="http://schemas.microsoft.com/office/word/2010/wordprocessingCanvas" xmlns:cx="http://schemas.microsoft.com/office/drawing/2014/chartex" xmlns:cx1="http://schemas.microsoft.com/office/drawing/2015/9/8/chartex" xmlns:cx2="http://schemas.microsoft.com/office/drawing/2015/10/21/chartex" xmlns:cx3="http://schemas.microsoft.com/office/drawing/2016/5/9/chartex" xmlns:cx4="http://schemas.microsoft.com/office/drawing/2016/5/10/chartex" xmlns:cx5="http://schemas.microsoft.com/office/drawing/2016/5/11/chartex" xmlns:cx6="http://schemas.microsoft.com/office/drawing/2016/5/12/chartex" xmlns:cx7="http://schemas.microsoft.com/office/drawing/2016/5/13/chartex" xmlns:cx8="http://schemas.microsoft.com/office/drawing/2016/5/14/chartex" xmlns:mc="http://schemas.openxmlformats.org/markup-compatibility/2006" xmlns:aink="http://schemas.microsoft.com/office/drawing/2016/ink" xmlns:am3d="http://schemas.microsoft.com/office/drawing/2017/model3d" xmlns:o="urn:schemas-microsoft-com:office:office" xmlns:r="http://schemas.openxmlformats.org/officeDocument/2006/relationships" xmlns:m="http://schemas.openxmlformats.org/officeDocument/2006/math" xmlns:v="urn:schemas-microsoft-com:vml" xmlns:wp14="http://schemas.microsoft.com/office/word/2010/wordprocessingDrawing" xmlns:wp="http://schemas.openxmlformats.org/drawingml/2006/wordprocessingDrawing" xmlns:w10="urn:schemas-microsoft-com:office:word" xmlns:w="http://schemas.openxmlformats.org/wordprocessingml/2006/main" xmlns:w14="http://schemas.microsoft.com/office/word/2010/wordml" xmlns:w15="http://schemas.microsoft.com/office/word/2012/wordml" xmlns:w16cid="http://schemas.microsoft.com/office/word/2016/wordml/cid" xmlns:w16se="http://schemas.microsoft.com/office/word/2015/wordml/symex" xmlns:wpg="http://schemas.microsoft.com/office/word/2010/wordprocessingGroup" xmlns:wpi="http://schemas.microsoft.com/office/word/2010/wordprocessingInk" xmlns:wne="http://schemas.microsoft.com/office/word/2006/wordml" xmlns:wps="http://schemas.microsoft.com/office/word/2010/wordprocessingShape" mc:Ignorable="w14 w15 w16se w16cid wp14">
   <w:p>
     <w:pPr>
       <w:pBdr>
@@ -2215,7 +2280,7 @@
 </file>
 
 <file path=word/footer3.xml><?xml version="1.0" encoding="utf-8"?>
-<w:ftr xmlns:wpc="http://schemas.microsoft.com/office/word/2010/wordprocessingCanvas" xmlns:cx="http://schemas.microsoft.com/office/drawing/2014/chartex" xmlns:cx1="http://schemas.microsoft.com/office/drawing/2015/9/8/chartex" xmlns:cx2="http://schemas.microsoft.com/office/drawing/2015/10/21/chartex" xmlns:cx3="http://schemas.microsoft.com/office/drawing/2016/5/9/chartex" xmlns:cx4="http://schemas.microsoft.com/office/drawing/2016/5/10/chartex" xmlns:cx5="http://schemas.microsoft.com/office/drawing/2016/5/11/chartex" xmlns:cx6="http://schemas.microsoft.com/office/drawing/2016/5/12/chartex" xmlns:cx7="http://schemas.microsoft.com/office/drawing/2016/5/13/chartex" xmlns:cx8="http://schemas.microsoft.com/office/drawing/2016/5/14/chartex" xmlns:mc="http://schemas.openxmlformats.org/markup-compatibility/2006" xmlns:aink="http://schemas.microsoft.com/office/drawing/2016/ink" xmlns:am3d="http://schemas.microsoft.com/office/drawing/2017/model3d" xmlns:o="urn:schemas-microsoft-com:office:office" xmlns:oel="http://schemas.microsoft.com/office/2019/extlst" xmlns:r="http://schemas.openxmlformats.org/officeDocument/2006/relationships" xmlns:m="http://schemas.openxmlformats.org/officeDocument/2006/math" xmlns:v="urn:schemas-microsoft-com:vml" xmlns:wp14="http://schemas.microsoft.com/office/word/2010/wordprocessingDrawing" xmlns:wp="http://schemas.openxmlformats.org/drawingml/2006/wordprocessingDrawing" xmlns:w10="urn:schemas-microsoft-com:office:word" xmlns:w="http://schemas.openxmlformats.org/wordprocessingml/2006/main" xmlns:w14="http://schemas.microsoft.com/office/word/2010/wordml" xmlns:w15="http://schemas.microsoft.com/office/word/2012/wordml" xmlns:w16cex="http://schemas.microsoft.com/office/word/2018/wordml/cex" xmlns:w16cid="http://schemas.microsoft.com/office/word/2016/wordml/cid" xmlns:w16="http://schemas.microsoft.com/office/word/2018/wordml" xmlns:w16du="http://schemas.microsoft.com/office/word/2023/wordml/word16du" xmlns:w16sdtdh="http://schemas.microsoft.com/office/word/2020/wordml/sdtdatahash" xmlns:w16sdtfl="http://schemas.microsoft.com/office/word/2024/wordml/sdtformatlock" xmlns:w16se="http://schemas.microsoft.com/office/word/2015/wordml/symex" xmlns:wpg="http://schemas.microsoft.com/office/word/2010/wordprocessingGroup" xmlns:wpi="http://schemas.microsoft.com/office/word/2010/wordprocessingInk" xmlns:wne="http://schemas.microsoft.com/office/word/2006/wordml" xmlns:wps="http://schemas.microsoft.com/office/word/2010/wordprocessingShape" mc:Ignorable="w14 w15 w16se w16cid w16 w16cex w16sdtdh w16sdtfl w16du wp14">
+<w:ftr xmlns:wpc="http://schemas.microsoft.com/office/word/2010/wordprocessingCanvas" xmlns:cx="http://schemas.microsoft.com/office/drawing/2014/chartex" xmlns:cx1="http://schemas.microsoft.com/office/drawing/2015/9/8/chartex" xmlns:cx2="http://schemas.microsoft.com/office/drawing/2015/10/21/chartex" xmlns:cx3="http://schemas.microsoft.com/office/drawing/2016/5/9/chartex" xmlns:cx4="http://schemas.microsoft.com/office/drawing/2016/5/10/chartex" xmlns:cx5="http://schemas.microsoft.com/office/drawing/2016/5/11/chartex" xmlns:cx6="http://schemas.microsoft.com/office/drawing/2016/5/12/chartex" xmlns:cx7="http://schemas.microsoft.com/office/drawing/2016/5/13/chartex" xmlns:cx8="http://schemas.microsoft.com/office/drawing/2016/5/14/chartex" xmlns:mc="http://schemas.openxmlformats.org/markup-compatibility/2006" xmlns:aink="http://schemas.microsoft.com/office/drawing/2016/ink" xmlns:am3d="http://schemas.microsoft.com/office/drawing/2017/model3d" xmlns:o="urn:schemas-microsoft-com:office:office" xmlns:r="http://schemas.openxmlformats.org/officeDocument/2006/relationships" xmlns:m="http://schemas.openxmlformats.org/officeDocument/2006/math" xmlns:v="urn:schemas-microsoft-com:vml" xmlns:wp14="http://schemas.microsoft.com/office/word/2010/wordprocessingDrawing" xmlns:wp="http://schemas.openxmlformats.org/drawingml/2006/wordprocessingDrawing" xmlns:w10="urn:schemas-microsoft-com:office:word" xmlns:w="http://schemas.openxmlformats.org/wordprocessingml/2006/main" xmlns:w14="http://schemas.microsoft.com/office/word/2010/wordml" xmlns:w15="http://schemas.microsoft.com/office/word/2012/wordml" xmlns:w16cid="http://schemas.microsoft.com/office/word/2016/wordml/cid" xmlns:w16se="http://schemas.microsoft.com/office/word/2015/wordml/symex" xmlns:wpg="http://schemas.microsoft.com/office/word/2010/wordprocessingGroup" xmlns:wpi="http://schemas.microsoft.com/office/word/2010/wordprocessingInk" xmlns:wne="http://schemas.microsoft.com/office/word/2006/wordml" xmlns:wps="http://schemas.microsoft.com/office/word/2010/wordprocessingShape" mc:Ignorable="w14 w15 w16se w16cid wp14">
   <w:p>
     <w:pPr>
       <w:pBdr>
@@ -2242,7 +2307,7 @@
 </file>
 
 <file path=word/footnotes.xml><?xml version="1.0" encoding="utf-8"?>
-<w:footnotes xmlns:wpc="http://schemas.microsoft.com/office/word/2010/wordprocessingCanvas" xmlns:cx="http://schemas.microsoft.com/office/drawing/2014/chartex" xmlns:cx1="http://schemas.microsoft.com/office/drawing/2015/9/8/chartex" xmlns:cx2="http://schemas.microsoft.com/office/drawing/2015/10/21/chartex" xmlns:cx3="http://schemas.microsoft.com/office/drawing/2016/5/9/chartex" xmlns:cx4="http://schemas.microsoft.com/office/drawing/2016/5/10/chartex" xmlns:cx5="http://schemas.microsoft.com/office/drawing/2016/5/11/chartex" xmlns:cx6="http://schemas.microsoft.com/office/drawing/2016/5/12/chartex" xmlns:cx7="http://schemas.microsoft.com/office/drawing/2016/5/13/chartex" xmlns:cx8="http://schemas.microsoft.com/office/drawing/2016/5/14/chartex" xmlns:mc="http://schemas.openxmlformats.org/markup-compatibility/2006" xmlns:aink="http://schemas.microsoft.com/office/drawing/2016/ink" xmlns:am3d="http://schemas.microsoft.com/office/drawing/2017/model3d" xmlns:o="urn:schemas-microsoft-com:office:office" xmlns:oel="http://schemas.microsoft.com/office/2019/extlst" xmlns:r="http://schemas.openxmlformats.org/officeDocument/2006/relationships" xmlns:m="http://schemas.openxmlformats.org/officeDocument/2006/math" xmlns:v="urn:schemas-microsoft-com:vml" xmlns:wp14="http://schemas.microsoft.com/office/word/2010/wordprocessingDrawing" xmlns:wp="http://schemas.openxmlformats.org/drawingml/2006/wordprocessingDrawing" xmlns:w10="urn:schemas-microsoft-com:office:word" xmlns:w="http://schemas.openxmlformats.org/wordprocessingml/2006/main" xmlns:w14="http://schemas.microsoft.com/office/word/2010/wordml" xmlns:w15="http://schemas.microsoft.com/office/word/2012/wordml" xmlns:w16cex="http://schemas.microsoft.com/office/word/2018/wordml/cex" xmlns:w16cid="http://schemas.microsoft.com/office/word/2016/wordml/cid" xmlns:w16="http://schemas.microsoft.com/office/word/2018/wordml" xmlns:w16du="http://schemas.microsoft.com/office/word/2023/wordml/word16du" xmlns:w16sdtdh="http://schemas.microsoft.com/office/word/2020/wordml/sdtdatahash" xmlns:w16sdtfl="http://schemas.microsoft.com/office/word/2024/wordml/sdtformatlock" xmlns:w16se="http://schemas.microsoft.com/office/word/2015/wordml/symex" xmlns:wpg="http://schemas.microsoft.com/office/word/2010/wordprocessingGroup" xmlns:wpi="http://schemas.microsoft.com/office/word/2010/wordprocessingInk" xmlns:wne="http://schemas.microsoft.com/office/word/2006/wordml" xmlns:wps="http://schemas.microsoft.com/office/word/2010/wordprocessingShape" mc:Ignorable="w14 w15 w16se w16cid w16 w16cex w16sdtdh w16sdtfl w16du wp14">
+<w:footnotes xmlns:wpc="http://schemas.microsoft.com/office/word/2010/wordprocessingCanvas" xmlns:cx="http://schemas.microsoft.com/office/drawing/2014/chartex" xmlns:cx1="http://schemas.microsoft.com/office/drawing/2015/9/8/chartex" xmlns:cx2="http://schemas.microsoft.com/office/drawing/2015/10/21/chartex" xmlns:cx3="http://schemas.microsoft.com/office/drawing/2016/5/9/chartex" xmlns:cx4="http://schemas.microsoft.com/office/drawing/2016/5/10/chartex" xmlns:cx5="http://schemas.microsoft.com/office/drawing/2016/5/11/chartex" xmlns:cx6="http://schemas.microsoft.com/office/drawing/2016/5/12/chartex" xmlns:cx7="http://schemas.microsoft.com/office/drawing/2016/5/13/chartex" xmlns:cx8="http://schemas.microsoft.com/office/drawing/2016/5/14/chartex" xmlns:mc="http://schemas.openxmlformats.org/markup-compatibility/2006" xmlns:aink="http://schemas.microsoft.com/office/drawing/2016/ink" xmlns:am3d="http://schemas.microsoft.com/office/drawing/2017/model3d" xmlns:o="urn:schemas-microsoft-com:office:office" xmlns:r="http://schemas.openxmlformats.org/officeDocument/2006/relationships" xmlns:m="http://schemas.openxmlformats.org/officeDocument/2006/math" xmlns:v="urn:schemas-microsoft-com:vml" xmlns:wp14="http://schemas.microsoft.com/office/word/2010/wordprocessingDrawing" xmlns:wp="http://schemas.openxmlformats.org/drawingml/2006/wordprocessingDrawing" xmlns:w10="urn:schemas-microsoft-com:office:word" xmlns:w="http://schemas.openxmlformats.org/wordprocessingml/2006/main" xmlns:w14="http://schemas.microsoft.com/office/word/2010/wordml" xmlns:w15="http://schemas.microsoft.com/office/word/2012/wordml" xmlns:w16cid="http://schemas.microsoft.com/office/word/2016/wordml/cid" xmlns:w16se="http://schemas.microsoft.com/office/word/2015/wordml/symex" xmlns:wpg="http://schemas.microsoft.com/office/word/2010/wordprocessingGroup" xmlns:wpi="http://schemas.microsoft.com/office/word/2010/wordprocessingInk" xmlns:wne="http://schemas.microsoft.com/office/word/2006/wordml" xmlns:wps="http://schemas.microsoft.com/office/word/2010/wordprocessingShape" mc:Ignorable="w14 w15 w16se w16cid wp14">
   <w:footnote w:type="separator" w:id="-1">
     <w:p>
       <w:pPr>
@@ -2269,7 +2334,7 @@
 </file>
 
 <file path=word/header1.xml><?xml version="1.0" encoding="utf-8"?>
-<w:hdr xmlns:wpc="http://schemas.microsoft.com/office/word/2010/wordprocessingCanvas" xmlns:cx="http://schemas.microsoft.com/office/drawing/2014/chartex" xmlns:cx1="http://schemas.microsoft.com/office/drawing/2015/9/8/chartex" xmlns:cx2="http://schemas.microsoft.com/office/drawing/2015/10/21/chartex" xmlns:cx3="http://schemas.microsoft.com/office/drawing/2016/5/9/chartex" xmlns:cx4="http://schemas.microsoft.com/office/drawing/2016/5/10/chartex" xmlns:cx5="http://schemas.microsoft.com/office/drawing/2016/5/11/chartex" xmlns:cx6="http://schemas.microsoft.com/office/drawing/2016/5/12/chartex" xmlns:cx7="http://schemas.microsoft.com/office/drawing/2016/5/13/chartex" xmlns:cx8="http://schemas.microsoft.com/office/drawing/2016/5/14/chartex" xmlns:mc="http://schemas.openxmlformats.org/markup-compatibility/2006" xmlns:aink="http://schemas.microsoft.com/office/drawing/2016/ink" xmlns:am3d="http://schemas.microsoft.com/office/drawing/2017/model3d" xmlns:o="urn:schemas-microsoft-com:office:office" xmlns:oel="http://schemas.microsoft.com/office/2019/extlst" xmlns:r="http://schemas.openxmlformats.org/officeDocument/2006/relationships" xmlns:m="http://schemas.openxmlformats.org/officeDocument/2006/math" xmlns:v="urn:schemas-microsoft-com:vml" xmlns:wp14="http://schemas.microsoft.com/office/word/2010/wordprocessingDrawing" xmlns:wp="http://schemas.openxmlformats.org/drawingml/2006/wordprocessingDrawing" xmlns:w10="urn:schemas-microsoft-com:office:word" xmlns:w="http://schemas.openxmlformats.org/wordprocessingml/2006/main" xmlns:w14="http://schemas.microsoft.com/office/word/2010/wordml" xmlns:w15="http://schemas.microsoft.com/office/word/2012/wordml" xmlns:w16cex="http://schemas.microsoft.com/office/word/2018/wordml/cex" xmlns:w16cid="http://schemas.microsoft.com/office/word/2016/wordml/cid" xmlns:w16="http://schemas.microsoft.com/office/word/2018/wordml" xmlns:w16du="http://schemas.microsoft.com/office/word/2023/wordml/word16du" xmlns:w16sdtdh="http://schemas.microsoft.com/office/word/2020/wordml/sdtdatahash" xmlns:w16sdtfl="http://schemas.microsoft.com/office/word/2024/wordml/sdtformatlock" xmlns:w16se="http://schemas.microsoft.com/office/word/2015/wordml/symex" xmlns:wpg="http://schemas.microsoft.com/office/word/2010/wordprocessingGroup" xmlns:wpi="http://schemas.microsoft.com/office/word/2010/wordprocessingInk" xmlns:wne="http://schemas.microsoft.com/office/word/2006/wordml" xmlns:wps="http://schemas.microsoft.com/office/word/2010/wordprocessingShape" mc:Ignorable="w14 w15 w16se w16cid w16 w16cex w16sdtdh w16sdtfl w16du wp14">
+<w:hdr xmlns:wpc="http://schemas.microsoft.com/office/word/2010/wordprocessingCanvas" xmlns:cx="http://schemas.microsoft.com/office/drawing/2014/chartex" xmlns:cx1="http://schemas.microsoft.com/office/drawing/2015/9/8/chartex" xmlns:cx2="http://schemas.microsoft.com/office/drawing/2015/10/21/chartex" xmlns:cx3="http://schemas.microsoft.com/office/drawing/2016/5/9/chartex" xmlns:cx4="http://schemas.microsoft.com/office/drawing/2016/5/10/chartex" xmlns:cx5="http://schemas.microsoft.com/office/drawing/2016/5/11/chartex" xmlns:cx6="http://schemas.microsoft.com/office/drawing/2016/5/12/chartex" xmlns:cx7="http://schemas.microsoft.com/office/drawing/2016/5/13/chartex" xmlns:cx8="http://schemas.microsoft.com/office/drawing/2016/5/14/chartex" xmlns:mc="http://schemas.openxmlformats.org/markup-compatibility/2006" xmlns:aink="http://schemas.microsoft.com/office/drawing/2016/ink" xmlns:am3d="http://schemas.microsoft.com/office/drawing/2017/model3d" xmlns:o="urn:schemas-microsoft-com:office:office" xmlns:r="http://schemas.openxmlformats.org/officeDocument/2006/relationships" xmlns:m="http://schemas.openxmlformats.org/officeDocument/2006/math" xmlns:v="urn:schemas-microsoft-com:vml" xmlns:wp14="http://schemas.microsoft.com/office/word/2010/wordprocessingDrawing" xmlns:wp="http://schemas.openxmlformats.org/drawingml/2006/wordprocessingDrawing" xmlns:w10="urn:schemas-microsoft-com:office:word" xmlns:w="http://schemas.openxmlformats.org/wordprocessingml/2006/main" xmlns:w14="http://schemas.microsoft.com/office/word/2010/wordml" xmlns:w15="http://schemas.microsoft.com/office/word/2012/wordml" xmlns:w16cid="http://schemas.microsoft.com/office/word/2016/wordml/cid" xmlns:w16se="http://schemas.microsoft.com/office/word/2015/wordml/symex" xmlns:wpg="http://schemas.microsoft.com/office/word/2010/wordprocessingGroup" xmlns:wpi="http://schemas.microsoft.com/office/word/2010/wordprocessingInk" xmlns:wne="http://schemas.microsoft.com/office/word/2006/wordml" xmlns:wps="http://schemas.microsoft.com/office/word/2010/wordprocessingShape" mc:Ignorable="w14 w15 w16se w16cid wp14">
   <w:p>
     <w:pPr>
       <w:pBdr>
@@ -2296,7 +2361,7 @@
 </file>
 
 <file path=word/header2.xml><?xml version="1.0" encoding="utf-8"?>
-<w:hdr xmlns:wpc="http://schemas.microsoft.com/office/word/2010/wordprocessingCanvas" xmlns:cx="http://schemas.microsoft.com/office/drawing/2014/chartex" xmlns:cx1="http://schemas.microsoft.com/office/drawing/2015/9/8/chartex" xmlns:cx2="http://schemas.microsoft.com/office/drawing/2015/10/21/chartex" xmlns:cx3="http://schemas.microsoft.com/office/drawing/2016/5/9/chartex" xmlns:cx4="http://schemas.microsoft.com/office/drawing/2016/5/10/chartex" xmlns:cx5="http://schemas.microsoft.com/office/drawing/2016/5/11/chartex" xmlns:cx6="http://schemas.microsoft.com/office/drawing/2016/5/12/chartex" xmlns:cx7="http://schemas.microsoft.com/office/drawing/2016/5/13/chartex" xmlns:cx8="http://schemas.microsoft.com/office/drawing/2016/5/14/chartex" xmlns:mc="http://schemas.openxmlformats.org/markup-compatibility/2006" xmlns:aink="http://schemas.microsoft.com/office/drawing/2016/ink" xmlns:am3d="http://schemas.microsoft.com/office/drawing/2017/model3d" xmlns:o="urn:schemas-microsoft-com:office:office" xmlns:oel="http://schemas.microsoft.com/office/2019/extlst" xmlns:r="http://schemas.openxmlformats.org/officeDocument/2006/relationships" xmlns:m="http://schemas.openxmlformats.org/officeDocument/2006/math" xmlns:v="urn:schemas-microsoft-com:vml" xmlns:wp14="http://schemas.microsoft.com/office/word/2010/wordprocessingDrawing" xmlns:wp="http://schemas.openxmlformats.org/drawingml/2006/wordprocessingDrawing" xmlns:w10="urn:schemas-microsoft-com:office:word" xmlns:w="http://schemas.openxmlformats.org/wordprocessingml/2006/main" xmlns:w14="http://schemas.microsoft.com/office/word/2010/wordml" xmlns:w15="http://schemas.microsoft.com/office/word/2012/wordml" xmlns:w16cex="http://schemas.microsoft.com/office/word/2018/wordml/cex" xmlns:w16cid="http://schemas.microsoft.com/office/word/2016/wordml/cid" xmlns:w16="http://schemas.microsoft.com/office/word/2018/wordml" xmlns:w16du="http://schemas.microsoft.com/office/word/2023/wordml/word16du" xmlns:w16sdtdh="http://schemas.microsoft.com/office/word/2020/wordml/sdtdatahash" xmlns:w16sdtfl="http://schemas.microsoft.com/office/word/2024/wordml/sdtformatlock" xmlns:w16se="http://schemas.microsoft.com/office/word/2015/wordml/symex" xmlns:wpg="http://schemas.microsoft.com/office/word/2010/wordprocessingGroup" xmlns:wpi="http://schemas.microsoft.com/office/word/2010/wordprocessingInk" xmlns:wne="http://schemas.microsoft.com/office/word/2006/wordml" xmlns:wps="http://schemas.microsoft.com/office/word/2010/wordprocessingShape" mc:Ignorable="w14 w15 w16se w16cid w16 w16cex w16sdtdh w16sdtfl w16du wp14">
+<w:hdr xmlns:wpc="http://schemas.microsoft.com/office/word/2010/wordprocessingCanvas" xmlns:cx="http://schemas.microsoft.com/office/drawing/2014/chartex" xmlns:cx1="http://schemas.microsoft.com/office/drawing/2015/9/8/chartex" xmlns:cx2="http://schemas.microsoft.com/office/drawing/2015/10/21/chartex" xmlns:cx3="http://schemas.microsoft.com/office/drawing/2016/5/9/chartex" xmlns:cx4="http://schemas.microsoft.com/office/drawing/2016/5/10/chartex" xmlns:cx5="http://schemas.microsoft.com/office/drawing/2016/5/11/chartex" xmlns:cx6="http://schemas.microsoft.com/office/drawing/2016/5/12/chartex" xmlns:cx7="http://schemas.microsoft.com/office/drawing/2016/5/13/chartex" xmlns:cx8="http://schemas.microsoft.com/office/drawing/2016/5/14/chartex" xmlns:mc="http://schemas.openxmlformats.org/markup-compatibility/2006" xmlns:aink="http://schemas.microsoft.com/office/drawing/2016/ink" xmlns:am3d="http://schemas.microsoft.com/office/drawing/2017/model3d" xmlns:o="urn:schemas-microsoft-com:office:office" xmlns:r="http://schemas.openxmlformats.org/officeDocument/2006/relationships" xmlns:m="http://schemas.openxmlformats.org/officeDocument/2006/math" xmlns:v="urn:schemas-microsoft-com:vml" xmlns:wp14="http://schemas.microsoft.com/office/word/2010/wordprocessingDrawing" xmlns:wp="http://schemas.openxmlformats.org/drawingml/2006/wordprocessingDrawing" xmlns:w10="urn:schemas-microsoft-com:office:word" xmlns:w="http://schemas.openxmlformats.org/wordprocessingml/2006/main" xmlns:w14="http://schemas.microsoft.com/office/word/2010/wordml" xmlns:w15="http://schemas.microsoft.com/office/word/2012/wordml" xmlns:w16cid="http://schemas.microsoft.com/office/word/2016/wordml/cid" xmlns:w16se="http://schemas.microsoft.com/office/word/2015/wordml/symex" xmlns:wpg="http://schemas.microsoft.com/office/word/2010/wordprocessingGroup" xmlns:wpi="http://schemas.microsoft.com/office/word/2010/wordprocessingInk" xmlns:wne="http://schemas.microsoft.com/office/word/2006/wordml" xmlns:wps="http://schemas.microsoft.com/office/word/2010/wordprocessingShape" mc:Ignorable="w14 w15 w16se w16cid wp14">
   <w:p>
     <w:pPr>
       <w:widowControl w:val="0"/>
@@ -2945,7 +3010,7 @@
 </file>
 
 <file path=word/header3.xml><?xml version="1.0" encoding="utf-8"?>
-<w:hdr xmlns:wpc="http://schemas.microsoft.com/office/word/2010/wordprocessingCanvas" xmlns:cx="http://schemas.microsoft.com/office/drawing/2014/chartex" xmlns:cx1="http://schemas.microsoft.com/office/drawing/2015/9/8/chartex" xmlns:cx2="http://schemas.microsoft.com/office/drawing/2015/10/21/chartex" xmlns:cx3="http://schemas.microsoft.com/office/drawing/2016/5/9/chartex" xmlns:cx4="http://schemas.microsoft.com/office/drawing/2016/5/10/chartex" xmlns:cx5="http://schemas.microsoft.com/office/drawing/2016/5/11/chartex" xmlns:cx6="http://schemas.microsoft.com/office/drawing/2016/5/12/chartex" xmlns:cx7="http://schemas.microsoft.com/office/drawing/2016/5/13/chartex" xmlns:cx8="http://schemas.microsoft.com/office/drawing/2016/5/14/chartex" xmlns:mc="http://schemas.openxmlformats.org/markup-compatibility/2006" xmlns:aink="http://schemas.microsoft.com/office/drawing/2016/ink" xmlns:am3d="http://schemas.microsoft.com/office/drawing/2017/model3d" xmlns:o="urn:schemas-microsoft-com:office:office" xmlns:oel="http://schemas.microsoft.com/office/2019/extlst" xmlns:r="http://schemas.openxmlformats.org/officeDocument/2006/relationships" xmlns:m="http://schemas.openxmlformats.org/officeDocument/2006/math" xmlns:v="urn:schemas-microsoft-com:vml" xmlns:wp14="http://schemas.microsoft.com/office/word/2010/wordprocessingDrawing" xmlns:wp="http://schemas.openxmlformats.org/drawingml/2006/wordprocessingDrawing" xmlns:w10="urn:schemas-microsoft-com:office:word" xmlns:w="http://schemas.openxmlformats.org/wordprocessingml/2006/main" xmlns:w14="http://schemas.microsoft.com/office/word/2010/wordml" xmlns:w15="http://schemas.microsoft.com/office/word/2012/wordml" xmlns:w16cex="http://schemas.microsoft.com/office/word/2018/wordml/cex" xmlns:w16cid="http://schemas.microsoft.com/office/word/2016/wordml/cid" xmlns:w16="http://schemas.microsoft.com/office/word/2018/wordml" xmlns:w16du="http://schemas.microsoft.com/office/word/2023/wordml/word16du" xmlns:w16sdtdh="http://schemas.microsoft.com/office/word/2020/wordml/sdtdatahash" xmlns:w16sdtfl="http://schemas.microsoft.com/office/word/2024/wordml/sdtformatlock" xmlns:w16se="http://schemas.microsoft.com/office/word/2015/wordml/symex" xmlns:wpg="http://schemas.microsoft.com/office/word/2010/wordprocessingGroup" xmlns:wpi="http://schemas.microsoft.com/office/word/2010/wordprocessingInk" xmlns:wne="http://schemas.microsoft.com/office/word/2006/wordml" xmlns:wps="http://schemas.microsoft.com/office/word/2010/wordprocessingShape" mc:Ignorable="w14 w15 w16se w16cid w16 w16cex w16sdtdh w16sdtfl w16du wp14">
+<w:hdr xmlns:wpc="http://schemas.microsoft.com/office/word/2010/wordprocessingCanvas" xmlns:cx="http://schemas.microsoft.com/office/drawing/2014/chartex" xmlns:cx1="http://schemas.microsoft.com/office/drawing/2015/9/8/chartex" xmlns:cx2="http://schemas.microsoft.com/office/drawing/2015/10/21/chartex" xmlns:cx3="http://schemas.microsoft.com/office/drawing/2016/5/9/chartex" xmlns:cx4="http://schemas.microsoft.com/office/drawing/2016/5/10/chartex" xmlns:cx5="http://schemas.microsoft.com/office/drawing/2016/5/11/chartex" xmlns:cx6="http://schemas.microsoft.com/office/drawing/2016/5/12/chartex" xmlns:cx7="http://schemas.microsoft.com/office/drawing/2016/5/13/chartex" xmlns:cx8="http://schemas.microsoft.com/office/drawing/2016/5/14/chartex" xmlns:mc="http://schemas.openxmlformats.org/markup-compatibility/2006" xmlns:aink="http://schemas.microsoft.com/office/drawing/2016/ink" xmlns:am3d="http://schemas.microsoft.com/office/drawing/2017/model3d" xmlns:o="urn:schemas-microsoft-com:office:office" xmlns:r="http://schemas.openxmlformats.org/officeDocument/2006/relationships" xmlns:m="http://schemas.openxmlformats.org/officeDocument/2006/math" xmlns:v="urn:schemas-microsoft-com:vml" xmlns:wp14="http://schemas.microsoft.com/office/word/2010/wordprocessingDrawing" xmlns:wp="http://schemas.openxmlformats.org/drawingml/2006/wordprocessingDrawing" xmlns:w10="urn:schemas-microsoft-com:office:word" xmlns:w="http://schemas.openxmlformats.org/wordprocessingml/2006/main" xmlns:w14="http://schemas.microsoft.com/office/word/2010/wordml" xmlns:w15="http://schemas.microsoft.com/office/word/2012/wordml" xmlns:w16cid="http://schemas.microsoft.com/office/word/2016/wordml/cid" xmlns:w16se="http://schemas.microsoft.com/office/word/2015/wordml/symex" xmlns:wpg="http://schemas.microsoft.com/office/word/2010/wordprocessingGroup" xmlns:wpi="http://schemas.microsoft.com/office/word/2010/wordprocessingInk" xmlns:wne="http://schemas.microsoft.com/office/word/2006/wordml" xmlns:wps="http://schemas.microsoft.com/office/word/2010/wordprocessingShape" mc:Ignorable="w14 w15 w16se w16cid wp14">
   <w:p>
     <w:pPr>
       <w:pBdr>
@@ -2972,7 +3037,7 @@
 </file>
 
 <file path=word/styles.xml><?xml version="1.0" encoding="utf-8"?>
-<w:styles xmlns:mc="http://schemas.openxmlformats.org/markup-compatibility/2006" xmlns:r="http://schemas.openxmlformats.org/officeDocument/2006/relationships" xmlns:w="http://schemas.openxmlformats.org/wordprocessingml/2006/main" xmlns:w14="http://schemas.microsoft.com/office/word/2010/wordml" xmlns:w15="http://schemas.microsoft.com/office/word/2012/wordml" xmlns:w16cex="http://schemas.microsoft.com/office/word/2018/wordml/cex" xmlns:w16cid="http://schemas.microsoft.com/office/word/2016/wordml/cid" xmlns:w16="http://schemas.microsoft.com/office/word/2018/wordml" xmlns:w16du="http://schemas.microsoft.com/office/word/2023/wordml/word16du" xmlns:w16sdtdh="http://schemas.microsoft.com/office/word/2020/wordml/sdtdatahash" xmlns:w16sdtfl="http://schemas.microsoft.com/office/word/2024/wordml/sdtformatlock" xmlns:w16se="http://schemas.microsoft.com/office/word/2015/wordml/symex" mc:Ignorable="w14 w15 w16se w16cid w16 w16cex w16sdtdh w16sdtfl w16du">
+<w:styles xmlns:mc="http://schemas.openxmlformats.org/markup-compatibility/2006" xmlns:r="http://schemas.openxmlformats.org/officeDocument/2006/relationships" xmlns:w="http://schemas.openxmlformats.org/wordprocessingml/2006/main" xmlns:w14="http://schemas.microsoft.com/office/word/2010/wordml" xmlns:w15="http://schemas.microsoft.com/office/word/2012/wordml" xmlns:w16cid="http://schemas.microsoft.com/office/word/2016/wordml/cid" xmlns:w16se="http://schemas.microsoft.com/office/word/2015/wordml/symex" mc:Ignorable="w14 w15 w16se w16cid">
   <w:docDefaults>
     <w:rPrDefault>
       <w:rPr>
@@ -2988,7 +3053,7 @@
       </w:pPr>
     </w:pPrDefault>
   </w:docDefaults>
-  <w:latentStyles w:defLockedState="0" w:defUIPriority="99" w:defSemiHidden="0" w:defUnhideWhenUsed="0" w:defQFormat="0" w:count="376">
+  <w:latentStyles w:defLockedState="0" w:defUIPriority="99" w:defSemiHidden="0" w:defUnhideWhenUsed="0" w:defQFormat="0" w:count="375">
     <w:lsdException w:name="Normal" w:uiPriority="0" w:qFormat="1"/>
     <w:lsdException w:name="heading 1" w:uiPriority="9" w:qFormat="1"/>
     <w:lsdException w:name="heading 2" w:semiHidden="1" w:uiPriority="9" w:unhideWhenUsed="1" w:qFormat="1"/>
@@ -3364,7 +3429,6 @@
     <w:lsdException w:name="Smart Hyperlink" w:semiHidden="1" w:unhideWhenUsed="1"/>
     <w:lsdException w:name="Hashtag" w:semiHidden="1" w:unhideWhenUsed="1"/>
     <w:lsdException w:name="Unresolved Mention" w:semiHidden="1" w:unhideWhenUsed="1"/>
-    <w:lsdException w:name="Smart Link" w:semiHidden="1" w:unhideWhenUsed="1"/>
   </w:latentStyles>
   <w:style w:type="paragraph" w:default="1" w:styleId="Normal">
     <w:name w:val="Normal"/>
@@ -3500,6 +3564,7 @@
   <w:style w:type="character" w:default="1" w:styleId="Fuentedeprrafopredeter">
     <w:name w:val="Default Paragraph Font"/>
     <w:uiPriority w:val="1"/>
+    <w:semiHidden/>
     <w:unhideWhenUsed/>
   </w:style>
   <w:style w:type="table" w:default="1" w:styleId="Tablanormal">

</xml_diff>